<commit_message>
updates to project presentaiton feedback
</commit_message>
<xml_diff>
--- a/PresentationsFeedback.docx
+++ b/PresentationsFeedback.docx
@@ -382,13 +382,6 @@
     </w:p>
     <w:p>
       <w:pPr>
-        <w:rPr>
-          <w:b/>
-        </w:rPr>
-      </w:pPr>
-    </w:p>
-    <w:p>
-      <w:pPr>
         <w:numPr>
           <w:ilvl w:val="0"/>
           <w:numId w:val="5"/>
@@ -408,6 +401,13 @@
         </w:rPr>
         <w:t xml:space="preserve">The demonstration was clear and well delivered: </w:t>
       </w:r>
+      <w:r>
+        <w:rPr>
+          <w:rFonts w:eastAsia="Times New Roman"/>
+          <w:color w:val="2D3B45"/>
+        </w:rPr>
+        <w:t>4</w:t>
+      </w:r>
     </w:p>
     <w:p>
       <w:pPr>
@@ -437,6 +437,13 @@
         </w:rPr>
         <w:t xml:space="preserve">esign choices were thought out: </w:t>
       </w:r>
+      <w:r>
+        <w:rPr>
+          <w:rFonts w:eastAsia="Times New Roman"/>
+          <w:color w:val="2D3B45"/>
+        </w:rPr>
+        <w:t>4</w:t>
+      </w:r>
     </w:p>
     <w:p>
       <w:pPr>
@@ -466,21 +473,139 @@
         </w:rPr>
         <w:t xml:space="preserve">ate to present this story/data: </w:t>
       </w:r>
+      <w:r>
+        <w:rPr>
+          <w:rFonts w:eastAsia="Times New Roman"/>
+          <w:color w:val="2D3B45"/>
+        </w:rPr>
+        <w:t>5</w:t>
+      </w:r>
+    </w:p>
+    <w:p/>
+    <w:p>
+      <w:pPr>
+        <w:rPr>
+          <w:i/>
+        </w:rPr>
+      </w:pPr>
+      <w:r>
+        <w:rPr>
+          <w:i/>
+        </w:rPr>
+        <w:lastRenderedPageBreak/>
+        <w:t>Comments</w:t>
+      </w:r>
+    </w:p>
+    <w:p>
+      <w:r>
+        <w:t xml:space="preserve">Without other points nearby to compare, it’s hard to identify a marker as belonging to a specific size class. Maybe include that information in a popup? Or make it more obvious in the text that accompanies the point? </w:t>
+      </w:r>
+    </w:p>
+    <w:p>
+      <w:r>
+        <w:t xml:space="preserve">The pairing of photos and map is useful. Having more text with each image would be helpful. </w:t>
+      </w:r>
+    </w:p>
+    <w:p>
+      <w:r>
+        <w:t xml:space="preserve">I think it would be more logical to be organized chronologically instead of geographically. </w:t>
+      </w:r>
+    </w:p>
+    <w:p/>
+    <w:p/>
+    <w:p>
+      <w:pPr>
+        <w:rPr>
+          <w:b/>
+        </w:rPr>
+      </w:pPr>
+      <w:r>
+        <w:rPr>
+          <w:b/>
+        </w:rPr>
+        <w:t>Dan</w:t>
+      </w:r>
+    </w:p>
+    <w:p>
+      <w:pPr>
+        <w:rPr>
+          <w:b/>
+        </w:rPr>
+      </w:pPr>
+    </w:p>
+    <w:p>
+      <w:pPr>
+        <w:pStyle w:val="ListParagraph"/>
+        <w:numPr>
+          <w:ilvl w:val="0"/>
+          <w:numId w:val="7"/>
+        </w:numPr>
+      </w:pPr>
+      <w:r>
+        <w:t xml:space="preserve">The demonstration was clear and well delivered: </w:t>
+      </w:r>
+      <w:r>
+        <w:t>5</w:t>
+      </w:r>
+    </w:p>
+    <w:p>
+      <w:pPr>
+        <w:pStyle w:val="ListParagraph"/>
+        <w:numPr>
+          <w:ilvl w:val="0"/>
+          <w:numId w:val="7"/>
+        </w:numPr>
+      </w:pPr>
+      <w:r>
+        <w:t xml:space="preserve">The design choices were thought out: </w:t>
+      </w:r>
+      <w:r>
+        <w:t>4</w:t>
+      </w:r>
+    </w:p>
+    <w:p>
+      <w:pPr>
+        <w:pStyle w:val="ListParagraph"/>
+        <w:numPr>
+          <w:ilvl w:val="0"/>
+          <w:numId w:val="7"/>
+        </w:numPr>
+      </w:pPr>
+      <w:r>
+        <w:t>A map (or set of maps) was appropriate to present this story/data:</w:t>
+      </w:r>
+      <w:r>
+        <w:t xml:space="preserve"> 5</w:t>
+      </w:r>
+    </w:p>
+    <w:p>
+      <w:pPr>
+        <w:pStyle w:val="ListParagraph"/>
+      </w:pPr>
+    </w:p>
+    <w:p>
+      <w:pPr>
+        <w:rPr>
+          <w:i/>
+        </w:rPr>
+      </w:pPr>
+      <w:r>
+        <w:rPr>
+          <w:i/>
+        </w:rPr>
+        <w:t>Comments</w:t>
+      </w:r>
+    </w:p>
+    <w:p>
+      <w:r>
+        <w:t xml:space="preserve">This is a great topic. I like your aim. </w:t>
+      </w:r>
       <w:bookmarkStart w:id="0" w:name="_GoBack"/>
       <w:bookmarkEnd w:id="0"/>
     </w:p>
-    <w:p/>
-    <w:p>
-      <w:pPr>
-        <w:rPr>
-          <w:b/>
-        </w:rPr>
-      </w:pPr>
-      <w:r>
-        <w:rPr>
-          <w:i/>
-        </w:rPr>
-        <w:t>Comments</w:t>
+    <w:p>
+      <w:r>
+        <w:t xml:space="preserve">Labels of popular recreation areas might be useful? </w:t>
       </w:r>
     </w:p>
     <w:sectPr>
@@ -722,6 +847,95 @@
     </w:lvl>
   </w:abstractNum>
   <w:abstractNum w:abstractNumId="2" w15:restartNumberingAfterBreak="0">
+    <w:nsid w:val="4E1A7A39"/>
+    <w:multiLevelType w:val="hybridMultilevel"/>
+    <w:tmpl w:val="E4D8EBDE"/>
+    <w:lvl w:ilvl="0" w:tplc="0409000F">
+      <w:start w:val="1"/>
+      <w:numFmt w:val="decimal"/>
+      <w:lvlText w:val="%1."/>
+      <w:lvlJc w:val="left"/>
+      <w:pPr>
+        <w:ind w:left="720" w:hanging="360"/>
+      </w:pPr>
+      <w:rPr>
+        <w:rFonts w:hint="default"/>
+      </w:rPr>
+    </w:lvl>
+    <w:lvl w:ilvl="1" w:tplc="04090019" w:tentative="1">
+      <w:start w:val="1"/>
+      <w:numFmt w:val="lowerLetter"/>
+      <w:lvlText w:val="%2."/>
+      <w:lvlJc w:val="left"/>
+      <w:pPr>
+        <w:ind w:left="1440" w:hanging="360"/>
+      </w:pPr>
+    </w:lvl>
+    <w:lvl w:ilvl="2" w:tplc="0409001B" w:tentative="1">
+      <w:start w:val="1"/>
+      <w:numFmt w:val="lowerRoman"/>
+      <w:lvlText w:val="%3."/>
+      <w:lvlJc w:val="right"/>
+      <w:pPr>
+        <w:ind w:left="2160" w:hanging="180"/>
+      </w:pPr>
+    </w:lvl>
+    <w:lvl w:ilvl="3" w:tplc="0409000F" w:tentative="1">
+      <w:start w:val="1"/>
+      <w:numFmt w:val="decimal"/>
+      <w:lvlText w:val="%4."/>
+      <w:lvlJc w:val="left"/>
+      <w:pPr>
+        <w:ind w:left="2880" w:hanging="360"/>
+      </w:pPr>
+    </w:lvl>
+    <w:lvl w:ilvl="4" w:tplc="04090019" w:tentative="1">
+      <w:start w:val="1"/>
+      <w:numFmt w:val="lowerLetter"/>
+      <w:lvlText w:val="%5."/>
+      <w:lvlJc w:val="left"/>
+      <w:pPr>
+        <w:ind w:left="3600" w:hanging="360"/>
+      </w:pPr>
+    </w:lvl>
+    <w:lvl w:ilvl="5" w:tplc="0409001B" w:tentative="1">
+      <w:start w:val="1"/>
+      <w:numFmt w:val="lowerRoman"/>
+      <w:lvlText w:val="%6."/>
+      <w:lvlJc w:val="right"/>
+      <w:pPr>
+        <w:ind w:left="4320" w:hanging="180"/>
+      </w:pPr>
+    </w:lvl>
+    <w:lvl w:ilvl="6" w:tplc="0409000F" w:tentative="1">
+      <w:start w:val="1"/>
+      <w:numFmt w:val="decimal"/>
+      <w:lvlText w:val="%7."/>
+      <w:lvlJc w:val="left"/>
+      <w:pPr>
+        <w:ind w:left="5040" w:hanging="360"/>
+      </w:pPr>
+    </w:lvl>
+    <w:lvl w:ilvl="7" w:tplc="04090019" w:tentative="1">
+      <w:start w:val="1"/>
+      <w:numFmt w:val="lowerLetter"/>
+      <w:lvlText w:val="%8."/>
+      <w:lvlJc w:val="left"/>
+      <w:pPr>
+        <w:ind w:left="5760" w:hanging="360"/>
+      </w:pPr>
+    </w:lvl>
+    <w:lvl w:ilvl="8" w:tplc="0409001B" w:tentative="1">
+      <w:start w:val="1"/>
+      <w:numFmt w:val="lowerRoman"/>
+      <w:lvlText w:val="%9."/>
+      <w:lvlJc w:val="right"/>
+      <w:pPr>
+        <w:ind w:left="6480" w:hanging="180"/>
+      </w:pPr>
+    </w:lvl>
+  </w:abstractNum>
+  <w:abstractNum w:abstractNumId="3" w15:restartNumberingAfterBreak="0">
     <w:nsid w:val="586E375A"/>
     <w:multiLevelType w:val="multilevel"/>
     <w:tmpl w:val="A90CE688"/>
@@ -834,7 +1048,96 @@
       </w:pPr>
     </w:lvl>
   </w:abstractNum>
-  <w:abstractNum w:abstractNumId="3" w15:restartNumberingAfterBreak="0">
+  <w:abstractNum w:abstractNumId="4" w15:restartNumberingAfterBreak="0">
+    <w:nsid w:val="5CD3509D"/>
+    <w:multiLevelType w:val="hybridMultilevel"/>
+    <w:tmpl w:val="FAEE443E"/>
+    <w:lvl w:ilvl="0" w:tplc="0409000F">
+      <w:start w:val="1"/>
+      <w:numFmt w:val="decimal"/>
+      <w:lvlText w:val="%1."/>
+      <w:lvlJc w:val="left"/>
+      <w:pPr>
+        <w:ind w:left="720" w:hanging="360"/>
+      </w:pPr>
+      <w:rPr>
+        <w:rFonts w:hint="default"/>
+      </w:rPr>
+    </w:lvl>
+    <w:lvl w:ilvl="1" w:tplc="04090019" w:tentative="1">
+      <w:start w:val="1"/>
+      <w:numFmt w:val="lowerLetter"/>
+      <w:lvlText w:val="%2."/>
+      <w:lvlJc w:val="left"/>
+      <w:pPr>
+        <w:ind w:left="1440" w:hanging="360"/>
+      </w:pPr>
+    </w:lvl>
+    <w:lvl w:ilvl="2" w:tplc="0409001B" w:tentative="1">
+      <w:start w:val="1"/>
+      <w:numFmt w:val="lowerRoman"/>
+      <w:lvlText w:val="%3."/>
+      <w:lvlJc w:val="right"/>
+      <w:pPr>
+        <w:ind w:left="2160" w:hanging="180"/>
+      </w:pPr>
+    </w:lvl>
+    <w:lvl w:ilvl="3" w:tplc="0409000F" w:tentative="1">
+      <w:start w:val="1"/>
+      <w:numFmt w:val="decimal"/>
+      <w:lvlText w:val="%4."/>
+      <w:lvlJc w:val="left"/>
+      <w:pPr>
+        <w:ind w:left="2880" w:hanging="360"/>
+      </w:pPr>
+    </w:lvl>
+    <w:lvl w:ilvl="4" w:tplc="04090019" w:tentative="1">
+      <w:start w:val="1"/>
+      <w:numFmt w:val="lowerLetter"/>
+      <w:lvlText w:val="%5."/>
+      <w:lvlJc w:val="left"/>
+      <w:pPr>
+        <w:ind w:left="3600" w:hanging="360"/>
+      </w:pPr>
+    </w:lvl>
+    <w:lvl w:ilvl="5" w:tplc="0409001B" w:tentative="1">
+      <w:start w:val="1"/>
+      <w:numFmt w:val="lowerRoman"/>
+      <w:lvlText w:val="%6."/>
+      <w:lvlJc w:val="right"/>
+      <w:pPr>
+        <w:ind w:left="4320" w:hanging="180"/>
+      </w:pPr>
+    </w:lvl>
+    <w:lvl w:ilvl="6" w:tplc="0409000F" w:tentative="1">
+      <w:start w:val="1"/>
+      <w:numFmt w:val="decimal"/>
+      <w:lvlText w:val="%7."/>
+      <w:lvlJc w:val="left"/>
+      <w:pPr>
+        <w:ind w:left="5040" w:hanging="360"/>
+      </w:pPr>
+    </w:lvl>
+    <w:lvl w:ilvl="7" w:tplc="04090019" w:tentative="1">
+      <w:start w:val="1"/>
+      <w:numFmt w:val="lowerLetter"/>
+      <w:lvlText w:val="%8."/>
+      <w:lvlJc w:val="left"/>
+      <w:pPr>
+        <w:ind w:left="5760" w:hanging="360"/>
+      </w:pPr>
+    </w:lvl>
+    <w:lvl w:ilvl="8" w:tplc="0409001B" w:tentative="1">
+      <w:start w:val="1"/>
+      <w:numFmt w:val="lowerRoman"/>
+      <w:lvlText w:val="%9."/>
+      <w:lvlJc w:val="right"/>
+      <w:pPr>
+        <w:ind w:left="6480" w:hanging="180"/>
+      </w:pPr>
+    </w:lvl>
+  </w:abstractNum>
+  <w:abstractNum w:abstractNumId="5" w15:restartNumberingAfterBreak="0">
     <w:nsid w:val="70C46EE7"/>
     <w:multiLevelType w:val="multilevel"/>
     <w:tmpl w:val="A90CE688"/>
@@ -947,7 +1250,7 @@
       </w:pPr>
     </w:lvl>
   </w:abstractNum>
-  <w:abstractNum w:abstractNumId="4" w15:restartNumberingAfterBreak="0">
+  <w:abstractNum w:abstractNumId="6" w15:restartNumberingAfterBreak="0">
     <w:nsid w:val="77C50F45"/>
     <w:multiLevelType w:val="hybridMultilevel"/>
     <w:tmpl w:val="C748A0C8"/>
@@ -1037,10 +1340,10 @@
     </w:lvl>
   </w:abstractNum>
   <w:num w:numId="1">
-    <w:abstractNumId w:val="3"/>
+    <w:abstractNumId w:val="5"/>
   </w:num>
   <w:num w:numId="2">
-    <w:abstractNumId w:val="4"/>
+    <w:abstractNumId w:val="6"/>
   </w:num>
   <w:num w:numId="3">
     <w:abstractNumId w:val="0"/>
@@ -1049,7 +1352,13 @@
     <w:abstractNumId w:val="1"/>
   </w:num>
   <w:num w:numId="5">
+    <w:abstractNumId w:val="3"/>
+  </w:num>
+  <w:num w:numId="6">
     <w:abstractNumId w:val="2"/>
+  </w:num>
+  <w:num w:numId="7">
+    <w:abstractNumId w:val="4"/>
   </w:num>
 </w:numbering>
 </file>

</xml_diff>

<commit_message>
updates to project presentation feedback
</commit_message>
<xml_diff>
--- a/PresentationsFeedback.docx
+++ b/PresentationsFeedback.docx
@@ -344,15 +344,7 @@
     </w:p>
     <w:p>
       <w:r>
-        <w:t xml:space="preserve">I really like how clean your site and map </w:t>
-      </w:r>
-      <w:proofErr w:type="gramStart"/>
-      <w:r>
-        <w:t>is</w:t>
-      </w:r>
-      <w:proofErr w:type="gramEnd"/>
-      <w:r>
-        <w:t xml:space="preserve">. </w:t>
+        <w:t xml:space="preserve">I really like how clean your site and map is. </w:t>
       </w:r>
     </w:p>
     <w:p>
@@ -600,13 +592,109 @@
       <w:r>
         <w:t xml:space="preserve">This is a great topic. I like your aim. </w:t>
       </w:r>
+    </w:p>
+    <w:p>
+      <w:r>
+        <w:t xml:space="preserve">Labels of popular recreation areas might be useful? </w:t>
+      </w:r>
+    </w:p>
+    <w:p/>
+    <w:p/>
+    <w:p>
+      <w:pPr>
+        <w:rPr>
+          <w:b/>
+        </w:rPr>
+      </w:pPr>
+      <w:r>
+        <w:rPr>
+          <w:b/>
+        </w:rPr>
+        <w:t>Connor</w:t>
+      </w:r>
+    </w:p>
+    <w:p>
+      <w:pPr>
+        <w:rPr>
+          <w:b/>
+        </w:rPr>
+      </w:pPr>
+    </w:p>
+    <w:p>
+      <w:pPr>
+        <w:pStyle w:val="ListParagraph"/>
+        <w:numPr>
+          <w:ilvl w:val="0"/>
+          <w:numId w:val="8"/>
+        </w:numPr>
+      </w:pPr>
+      <w:r>
+        <w:t xml:space="preserve">The demonstration was clear and well delivered: </w:t>
+      </w:r>
+      <w:r>
+        <w:t>4</w:t>
+      </w:r>
       <w:bookmarkStart w:id="0" w:name="_GoBack"/>
       <w:bookmarkEnd w:id="0"/>
     </w:p>
     <w:p>
-      <w:r>
-        <w:t xml:space="preserve">Labels of popular recreation areas might be useful? </w:t>
-      </w:r>
+      <w:pPr>
+        <w:pStyle w:val="ListParagraph"/>
+        <w:numPr>
+          <w:ilvl w:val="0"/>
+          <w:numId w:val="8"/>
+        </w:numPr>
+      </w:pPr>
+      <w:r>
+        <w:t xml:space="preserve">The design choices were thought out: </w:t>
+      </w:r>
+      <w:r>
+        <w:t>4</w:t>
+      </w:r>
+    </w:p>
+    <w:p>
+      <w:pPr>
+        <w:pStyle w:val="ListParagraph"/>
+        <w:numPr>
+          <w:ilvl w:val="0"/>
+          <w:numId w:val="8"/>
+        </w:numPr>
+      </w:pPr>
+      <w:r>
+        <w:t xml:space="preserve">A map (or set of maps) was appropriate to present this story/data: </w:t>
+      </w:r>
+      <w:r>
+        <w:t>5</w:t>
+      </w:r>
+    </w:p>
+    <w:p/>
+    <w:p>
+      <w:r>
+        <w:rPr>
+          <w:i/>
+        </w:rPr>
+        <w:t>Comments:</w:t>
+      </w:r>
+      <w:r>
+        <w:t xml:space="preserve"> </w:t>
+      </w:r>
+    </w:p>
+    <w:p>
+      <w:r>
+        <w:t xml:space="preserve">This is a really important topic and seems like it could be a really useful tool! </w:t>
+      </w:r>
+    </w:p>
+    <w:p>
+      <w:r>
+        <w:t xml:space="preserve">More explanation of what the polygons are would be helpful. </w:t>
+      </w:r>
+    </w:p>
+    <w:p>
+      <w:pPr>
+        <w:rPr>
+          <w:b/>
+        </w:rPr>
+      </w:pPr>
     </w:p>
     <w:sectPr>
       <w:pgSz w:w="12240" w:h="15840"/>
@@ -1138,6 +1226,95 @@
     </w:lvl>
   </w:abstractNum>
   <w:abstractNum w:abstractNumId="5" w15:restartNumberingAfterBreak="0">
+    <w:nsid w:val="5FBD2E05"/>
+    <w:multiLevelType w:val="hybridMultilevel"/>
+    <w:tmpl w:val="FAEE443E"/>
+    <w:lvl w:ilvl="0" w:tplc="0409000F">
+      <w:start w:val="1"/>
+      <w:numFmt w:val="decimal"/>
+      <w:lvlText w:val="%1."/>
+      <w:lvlJc w:val="left"/>
+      <w:pPr>
+        <w:ind w:left="720" w:hanging="360"/>
+      </w:pPr>
+      <w:rPr>
+        <w:rFonts w:hint="default"/>
+      </w:rPr>
+    </w:lvl>
+    <w:lvl w:ilvl="1" w:tplc="04090019" w:tentative="1">
+      <w:start w:val="1"/>
+      <w:numFmt w:val="lowerLetter"/>
+      <w:lvlText w:val="%2."/>
+      <w:lvlJc w:val="left"/>
+      <w:pPr>
+        <w:ind w:left="1440" w:hanging="360"/>
+      </w:pPr>
+    </w:lvl>
+    <w:lvl w:ilvl="2" w:tplc="0409001B" w:tentative="1">
+      <w:start w:val="1"/>
+      <w:numFmt w:val="lowerRoman"/>
+      <w:lvlText w:val="%3."/>
+      <w:lvlJc w:val="right"/>
+      <w:pPr>
+        <w:ind w:left="2160" w:hanging="180"/>
+      </w:pPr>
+    </w:lvl>
+    <w:lvl w:ilvl="3" w:tplc="0409000F" w:tentative="1">
+      <w:start w:val="1"/>
+      <w:numFmt w:val="decimal"/>
+      <w:lvlText w:val="%4."/>
+      <w:lvlJc w:val="left"/>
+      <w:pPr>
+        <w:ind w:left="2880" w:hanging="360"/>
+      </w:pPr>
+    </w:lvl>
+    <w:lvl w:ilvl="4" w:tplc="04090019" w:tentative="1">
+      <w:start w:val="1"/>
+      <w:numFmt w:val="lowerLetter"/>
+      <w:lvlText w:val="%5."/>
+      <w:lvlJc w:val="left"/>
+      <w:pPr>
+        <w:ind w:left="3600" w:hanging="360"/>
+      </w:pPr>
+    </w:lvl>
+    <w:lvl w:ilvl="5" w:tplc="0409001B" w:tentative="1">
+      <w:start w:val="1"/>
+      <w:numFmt w:val="lowerRoman"/>
+      <w:lvlText w:val="%6."/>
+      <w:lvlJc w:val="right"/>
+      <w:pPr>
+        <w:ind w:left="4320" w:hanging="180"/>
+      </w:pPr>
+    </w:lvl>
+    <w:lvl w:ilvl="6" w:tplc="0409000F" w:tentative="1">
+      <w:start w:val="1"/>
+      <w:numFmt w:val="decimal"/>
+      <w:lvlText w:val="%7."/>
+      <w:lvlJc w:val="left"/>
+      <w:pPr>
+        <w:ind w:left="5040" w:hanging="360"/>
+      </w:pPr>
+    </w:lvl>
+    <w:lvl w:ilvl="7" w:tplc="04090019" w:tentative="1">
+      <w:start w:val="1"/>
+      <w:numFmt w:val="lowerLetter"/>
+      <w:lvlText w:val="%8."/>
+      <w:lvlJc w:val="left"/>
+      <w:pPr>
+        <w:ind w:left="5760" w:hanging="360"/>
+      </w:pPr>
+    </w:lvl>
+    <w:lvl w:ilvl="8" w:tplc="0409001B" w:tentative="1">
+      <w:start w:val="1"/>
+      <w:numFmt w:val="lowerRoman"/>
+      <w:lvlText w:val="%9."/>
+      <w:lvlJc w:val="right"/>
+      <w:pPr>
+        <w:ind w:left="6480" w:hanging="180"/>
+      </w:pPr>
+    </w:lvl>
+  </w:abstractNum>
+  <w:abstractNum w:abstractNumId="6" w15:restartNumberingAfterBreak="0">
     <w:nsid w:val="70C46EE7"/>
     <w:multiLevelType w:val="multilevel"/>
     <w:tmpl w:val="A90CE688"/>
@@ -1250,7 +1427,7 @@
       </w:pPr>
     </w:lvl>
   </w:abstractNum>
-  <w:abstractNum w:abstractNumId="6" w15:restartNumberingAfterBreak="0">
+  <w:abstractNum w:abstractNumId="7" w15:restartNumberingAfterBreak="0">
     <w:nsid w:val="77C50F45"/>
     <w:multiLevelType w:val="hybridMultilevel"/>
     <w:tmpl w:val="C748A0C8"/>
@@ -1340,10 +1517,10 @@
     </w:lvl>
   </w:abstractNum>
   <w:num w:numId="1">
-    <w:abstractNumId w:val="5"/>
+    <w:abstractNumId w:val="6"/>
   </w:num>
   <w:num w:numId="2">
-    <w:abstractNumId w:val="6"/>
+    <w:abstractNumId w:val="7"/>
   </w:num>
   <w:num w:numId="3">
     <w:abstractNumId w:val="0"/>
@@ -1359,6 +1536,9 @@
   </w:num>
   <w:num w:numId="7">
     <w:abstractNumId w:val="4"/>
+  </w:num>
+  <w:num w:numId="8">
+    <w:abstractNumId w:val="5"/>
   </w:num>
 </w:numbering>
 </file>

</xml_diff>